<commit_message>
mysql setup done in database service
</commit_message>
<xml_diff>
--- a/Documentation/KubeCtl_Commands.docx
+++ b/Documentation/KubeCtl_Commands.docx
@@ -205,6 +205,8 @@
       <w:r>
         <w:t xml:space="preserve">: used to describe all the details about the </w:t>
       </w:r>
+      <w:bookmarkStart w:id="0" w:name="_GoBack"/>
+      <w:bookmarkEnd w:id="0"/>
       <w:r>
         <w:t>deployment</w:t>
       </w:r>
@@ -221,7 +223,13 @@
         </w:numPr>
       </w:pPr>
       <w:r>
-        <w:t>minikube start: Start minikube instance with VM and install Kubernetes.</w:t>
+        <w:rPr>
+          <w:b/>
+        </w:rPr>
+        <w:t>minikube start</w:t>
+      </w:r>
+      <w:r>
+        <w:t>: Start minikube instance with VM and install Kubernetes.</w:t>
       </w:r>
     </w:p>
     <w:p>
@@ -233,7 +241,13 @@
         </w:numPr>
       </w:pPr>
       <w:r>
-        <w:t>minikube stop: Stop</w:t>
+        <w:rPr>
+          <w:b/>
+        </w:rPr>
+        <w:t>minikube stop</w:t>
+      </w:r>
+      <w:r>
+        <w:t>: Stop</w:t>
       </w:r>
       <w:r>
         <w:t xml:space="preserve"> minikube instance with VM and install Kubernetes.</w:t>
@@ -246,9 +260,298 @@
           <w:ilvl w:val="0"/>
           <w:numId w:val="1"/>
         </w:numPr>
-      </w:pPr>
-      <w:bookmarkStart w:id="0" w:name="_GoBack"/>
-      <w:bookmarkEnd w:id="0"/>
+        <w:rPr>
+          <w:b/>
+        </w:rPr>
+      </w:pPr>
+      <w:r>
+        <w:rPr>
+          <w:b/>
+        </w:rPr>
+        <w:t xml:space="preserve">kubectl rollout </w:t>
+      </w:r>
+      <w:r>
+        <w:rPr>
+          <w:b/>
+        </w:rPr>
+        <w:t>undo</w:t>
+      </w:r>
+      <w:r>
+        <w:rPr>
+          <w:b/>
+        </w:rPr>
+        <w:t xml:space="preserve"> deploy </w:t>
+      </w:r>
+      <w:r>
+        <w:rPr>
+          <w:b/>
+        </w:rPr>
+        <w:t>&lt;</w:t>
+      </w:r>
+      <w:r>
+        <w:rPr>
+          <w:b/>
+        </w:rPr>
+        <w:t>deployment</w:t>
+      </w:r>
+      <w:r>
+        <w:rPr>
+          <w:b/>
+        </w:rPr>
+        <w:t xml:space="preserve"> name&gt;</w:t>
+      </w:r>
+      <w:r>
+        <w:t>:</w:t>
+      </w:r>
+      <w:r>
+        <w:t xml:space="preserve"> rollback the current deployment shift on immediate previous deployment.</w:t>
+      </w:r>
+    </w:p>
+    <w:p>
+      <w:pPr>
+        <w:pStyle w:val="ListParagraph"/>
+        <w:numPr>
+          <w:ilvl w:val="0"/>
+          <w:numId w:val="1"/>
+        </w:numPr>
+        <w:rPr>
+          <w:b/>
+        </w:rPr>
+      </w:pPr>
+      <w:r>
+        <w:rPr>
+          <w:b/>
+        </w:rPr>
+        <w:t xml:space="preserve">kubectl rollout </w:t>
+      </w:r>
+      <w:r>
+        <w:rPr>
+          <w:b/>
+        </w:rPr>
+        <w:t>history</w:t>
+      </w:r>
+      <w:r>
+        <w:rPr>
+          <w:b/>
+        </w:rPr>
+        <w:t xml:space="preserve"> deploy </w:t>
+      </w:r>
+      <w:r>
+        <w:rPr>
+          <w:b/>
+        </w:rPr>
+        <w:t>&lt;</w:t>
+      </w:r>
+      <w:r>
+        <w:rPr>
+          <w:b/>
+        </w:rPr>
+        <w:t>deployment</w:t>
+      </w:r>
+      <w:r>
+        <w:rPr>
+          <w:b/>
+        </w:rPr>
+        <w:t xml:space="preserve"> name&gt;</w:t>
+      </w:r>
+      <w:r>
+        <w:t xml:space="preserve">: </w:t>
+      </w:r>
+      <w:r>
+        <w:t>gives the list of all previous and current deployments</w:t>
+      </w:r>
+    </w:p>
+    <w:p>
+      <w:pPr>
+        <w:pStyle w:val="ListParagraph"/>
+        <w:numPr>
+          <w:ilvl w:val="0"/>
+          <w:numId w:val="1"/>
+        </w:numPr>
+      </w:pPr>
+      <w:r>
+        <w:rPr>
+          <w:b/>
+        </w:rPr>
+        <w:t xml:space="preserve">minikube ip: </w:t>
+      </w:r>
+      <w:r>
+        <w:t>used to know the ip of minikube to run it on browser.</w:t>
+      </w:r>
+    </w:p>
+    <w:p>
+      <w:pPr>
+        <w:pStyle w:val="ListParagraph"/>
+        <w:numPr>
+          <w:ilvl w:val="0"/>
+          <w:numId w:val="1"/>
+        </w:numPr>
+      </w:pPr>
+      <w:r>
+        <w:rPr>
+          <w:b/>
+        </w:rPr>
+        <w:t>k</w:t>
+      </w:r>
+      <w:r>
+        <w:rPr>
+          <w:b/>
+        </w:rPr>
+        <w:t xml:space="preserve">ubectl </w:t>
+      </w:r>
+      <w:r>
+        <w:rPr>
+          <w:b/>
+        </w:rPr>
+        <w:t xml:space="preserve">get </w:t>
+      </w:r>
+      <w:r>
+        <w:rPr>
+          <w:b/>
+        </w:rPr>
+        <w:t xml:space="preserve">namespaces/ns : </w:t>
+      </w:r>
+      <w:r>
+        <w:t>used to list all the namespaces in the system.</w:t>
+      </w:r>
+    </w:p>
+    <w:p>
+      <w:pPr>
+        <w:pStyle w:val="ListParagraph"/>
+        <w:numPr>
+          <w:ilvl w:val="0"/>
+          <w:numId w:val="1"/>
+        </w:numPr>
+        <w:rPr>
+          <w:b/>
+        </w:rPr>
+      </w:pPr>
+      <w:r>
+        <w:rPr>
+          <w:b/>
+        </w:rPr>
+        <w:t xml:space="preserve">kubectl get po -n </w:t>
+      </w:r>
+      <w:r>
+        <w:rPr>
+          <w:b/>
+        </w:rPr>
+        <w:t>&lt;</w:t>
+      </w:r>
+      <w:r>
+        <w:rPr>
+          <w:b/>
+        </w:rPr>
+        <w:t>namespaces</w:t>
+      </w:r>
+      <w:r>
+        <w:rPr>
+          <w:b/>
+        </w:rPr>
+        <w:t xml:space="preserve">&gt;: </w:t>
+      </w:r>
+      <w:r>
+        <w:t xml:space="preserve"> find all pods in the specific namespace</w:t>
+      </w:r>
+    </w:p>
+    <w:p>
+      <w:pPr>
+        <w:pStyle w:val="ListParagraph"/>
+        <w:numPr>
+          <w:ilvl w:val="0"/>
+          <w:numId w:val="1"/>
+        </w:numPr>
+        <w:rPr>
+          <w:b/>
+        </w:rPr>
+      </w:pPr>
+      <w:r>
+        <w:rPr>
+          <w:b/>
+        </w:rPr>
+        <w:t xml:space="preserve">kubectl get </w:t>
+      </w:r>
+      <w:r>
+        <w:rPr>
+          <w:b/>
+        </w:rPr>
+        <w:t>all</w:t>
+      </w:r>
+      <w:r>
+        <w:rPr>
+          <w:b/>
+        </w:rPr>
+        <w:t xml:space="preserve"> -n </w:t>
+      </w:r>
+      <w:r>
+        <w:rPr>
+          <w:b/>
+        </w:rPr>
+        <w:t xml:space="preserve">&lt;namespaces&gt;: </w:t>
+      </w:r>
+      <w:r>
+        <w:t xml:space="preserve"> find all </w:t>
+      </w:r>
+      <w:r>
+        <w:t>entities</w:t>
+      </w:r>
+      <w:r>
+        <w:t xml:space="preserve"> in the specific namespace</w:t>
+      </w:r>
+    </w:p>
+    <w:p>
+      <w:pPr>
+        <w:pStyle w:val="ListParagraph"/>
+        <w:numPr>
+          <w:ilvl w:val="0"/>
+          <w:numId w:val="1"/>
+        </w:numPr>
+        <w:rPr>
+          <w:b/>
+        </w:rPr>
+      </w:pPr>
+      <w:r>
+        <w:rPr>
+          <w:b/>
+        </w:rPr>
+        <w:t xml:space="preserve">kubectl describe svc </w:t>
+      </w:r>
+      <w:r>
+        <w:rPr>
+          <w:b/>
+        </w:rPr>
+        <w:t>&lt;</w:t>
+      </w:r>
+      <w:r>
+        <w:rPr>
+          <w:b/>
+        </w:rPr>
+        <w:t>service</w:t>
+      </w:r>
+      <w:r>
+        <w:rPr>
+          <w:b/>
+        </w:rPr>
+        <w:t xml:space="preserve"> name&gt;</w:t>
+      </w:r>
+      <w:r>
+        <w:rPr>
+          <w:b/>
+        </w:rPr>
+        <w:t xml:space="preserve"> -n </w:t>
+      </w:r>
+      <w:r>
+        <w:rPr>
+          <w:b/>
+        </w:rPr>
+        <w:t>&lt;namespaces&gt;</w:t>
+      </w:r>
+      <w:r>
+        <w:rPr>
+          <w:b/>
+        </w:rPr>
+        <w:t>:</w:t>
+      </w:r>
     </w:p>
     <w:sectPr>
       <w:pgSz w:w="12240" w:h="15840"/>

</xml_diff>